<commit_message>
Comment and Clean COde
</commit_message>
<xml_diff>
--- a/PROJECT/Project Plan/TINF19C_PM_Team_1_0v1.docx
+++ b/PROJECT/Project Plan/TINF19C_PM_Team_1_0v1.docx
@@ -8494,6 +8494,19 @@
               <w:t>Graph</w:t>
             </w:r>
           </w:p>
+          <w:p>
+            <w:pPr>
+              <w:pStyle w:val="Listenabsatz"/>
+              <w:numPr>
+                <w:ilvl w:val="0"/>
+                <w:numId w:val="20"/>
+              </w:numPr>
+              <w:spacing w:before="60" w:after="60"/>
+            </w:pPr>
+            <w:r>
+              <w:t>Testing Navigator</w:t>
+            </w:r>
+          </w:p>
         </w:tc>
       </w:tr>
       <w:tr>
@@ -8682,6 +8695,25 @@
               <w:t>PLC-Objects Models</w:t>
             </w:r>
           </w:p>
+          <w:p>
+            <w:pPr>
+              <w:pStyle w:val="Listenabsatz"/>
+              <w:numPr>
+                <w:ilvl w:val="0"/>
+                <w:numId w:val="20"/>
+              </w:numPr>
+              <w:spacing w:before="60" w:after="60"/>
+              <w:rPr>
+                <w:rFonts w:eastAsia="Arial" w:cs="Arial"/>
+              </w:rPr>
+            </w:pPr>
+            <w:r>
+              <w:rPr>
+                <w:rFonts w:eastAsia="Arial" w:cs="Arial"/>
+              </w:rPr>
+              <w:t>Testing Converter</w:t>
+            </w:r>
+          </w:p>
         </w:tc>
       </w:tr>
       <w:tr>
@@ -8914,6 +8946,25 @@
               <w:t>PLC-Objects Models</w:t>
             </w:r>
           </w:p>
+          <w:p>
+            <w:pPr>
+              <w:pStyle w:val="Listenabsatz"/>
+              <w:numPr>
+                <w:ilvl w:val="0"/>
+                <w:numId w:val="20"/>
+              </w:numPr>
+              <w:spacing w:before="60" w:after="60"/>
+              <w:rPr>
+                <w:rFonts w:eastAsia="Arial" w:cs="Arial"/>
+              </w:rPr>
+            </w:pPr>
+            <w:r>
+              <w:rPr>
+                <w:rFonts w:eastAsia="Arial" w:cs="Arial"/>
+              </w:rPr>
+              <w:t>Testing Converter</w:t>
+            </w:r>
+          </w:p>
         </w:tc>
       </w:tr>
       <w:tr>
@@ -9095,6 +9146,19 @@
             </w:pPr>
             <w:r>
               <w:t>Connections</w:t>
+            </w:r>
+          </w:p>
+          <w:p>
+            <w:pPr>
+              <w:pStyle w:val="Listenabsatz"/>
+              <w:numPr>
+                <w:ilvl w:val="0"/>
+                <w:numId w:val="20"/>
+              </w:numPr>
+              <w:spacing w:before="60" w:after="60"/>
+            </w:pPr>
+            <w:r>
+              <w:t>Testing Editor</w:t>
             </w:r>
           </w:p>
           <w:p>
@@ -9222,7 +9286,7 @@
         <w:noProof/>
         <w:sz w:val="16"/>
       </w:rPr>
-      <w:t>12.05.2021</w:t>
+      <w:t>13.05.2021</w:t>
     </w:r>
     <w:r>
       <w:rPr>
@@ -9263,7 +9327,7 @@
         <w:noProof/>
         <w:sz w:val="16"/>
       </w:rPr>
-      <w:t>3</w:t>
+      <w:t>13</w:t>
     </w:r>
     <w:r>
       <w:rPr>
@@ -12540,6 +12604,21 @@
 </file>
 
 <file path=customXml/item1.xml><?xml version="1.0" encoding="utf-8"?>
+<?mso-contentType ?>
+<FormTemplates xmlns="http://schemas.microsoft.com/sharepoint/v3/contenttype/forms">
+  <Display>DocumentLibraryForm</Display>
+  <Edit>DocumentLibraryForm</Edit>
+  <New>DocumentLibraryForm</New>
+</FormTemplates>
+</file>
+
+<file path=customXml/item2.xml><?xml version="1.0" encoding="utf-8"?>
+<p:properties xmlns:p="http://schemas.microsoft.com/office/2006/metadata/properties" xmlns:xsi="http://www.w3.org/2001/XMLSchema-instance" xmlns:pc="http://schemas.microsoft.com/office/infopath/2007/PartnerControls">
+  <documentManagement/>
+</p:properties>
+</file>
+
+<file path=customXml/item3.xml><?xml version="1.0" encoding="utf-8"?>
 <ct:contentTypeSchema xmlns:ct="http://schemas.microsoft.com/office/2006/metadata/contentType" xmlns:ma="http://schemas.microsoft.com/office/2006/metadata/properties/metaAttributes" ct:_="" ma:_="" ma:contentTypeName="Dokument" ma:contentTypeID="0x010100F8EBA0CCDA17F24CA8FE3D79E2258866" ma:contentTypeVersion="2" ma:contentTypeDescription="Ein neues Dokument erstellen." ma:contentTypeScope="" ma:versionID="4d47f76f5df77f694f49c6b98dad4aac">
   <xsd:schema xmlns:xsd="http://www.w3.org/2001/XMLSchema" xmlns:xs="http://www.w3.org/2001/XMLSchema" xmlns:p="http://schemas.microsoft.com/office/2006/metadata/properties" xmlns:ns2="d0cd8bd5-0ac5-498a-aced-dc504efa39ad" targetNamespace="http://schemas.microsoft.com/office/2006/metadata/properties" ma:root="true" ma:fieldsID="968c43ea55966b19daae78b6695674f6" ns2:_="">
     <xsd:import namespace="d0cd8bd5-0ac5-498a-aced-dc504efa39ad"/>
@@ -12671,26 +12750,28 @@
 </ct:contentTypeSchema>
 </file>
 
-<file path=customXml/item2.xml><?xml version="1.0" encoding="utf-8"?>
-<p:properties xmlns:p="http://schemas.microsoft.com/office/2006/metadata/properties" xmlns:xsi="http://www.w3.org/2001/XMLSchema-instance" xmlns:pc="http://schemas.microsoft.com/office/infopath/2007/PartnerControls">
-  <documentManagement/>
-</p:properties>
-</file>
-
-<file path=customXml/item3.xml><?xml version="1.0" encoding="utf-8"?>
-<?mso-contentType ?>
-<FormTemplates xmlns="http://schemas.microsoft.com/sharepoint/v3/contenttype/forms">
-  <Display>DocumentLibraryForm</Display>
-  <Edit>DocumentLibraryForm</Edit>
-  <New>DocumentLibraryForm</New>
-</FormTemplates>
-</file>
-
 <file path=customXml/item4.xml><?xml version="1.0" encoding="utf-8"?>
 <b:Sources xmlns:b="http://schemas.openxmlformats.org/officeDocument/2006/bibliography" xmlns="http://schemas.openxmlformats.org/officeDocument/2006/bibliography" SelectedStyle="\APA.XSL" StyleName="APA"/>
 </file>
 
 <file path=customXml/itemProps1.xml><?xml version="1.0" encoding="utf-8"?>
+<ds:datastoreItem xmlns:ds="http://schemas.openxmlformats.org/officeDocument/2006/customXml" ds:itemID="{84B38832-31D6-4D5A-9801-7291D166BBC9}">
+  <ds:schemaRefs>
+    <ds:schemaRef ds:uri="http://schemas.microsoft.com/sharepoint/v3/contenttype/forms"/>
+  </ds:schemaRefs>
+</ds:datastoreItem>
+</file>
+
+<file path=customXml/itemProps2.xml><?xml version="1.0" encoding="utf-8"?>
+<ds:datastoreItem xmlns:ds="http://schemas.openxmlformats.org/officeDocument/2006/customXml" ds:itemID="{49983FF3-6785-46FC-9FCA-9E1A720D9A9D}">
+  <ds:schemaRefs>
+    <ds:schemaRef ds:uri="http://schemas.microsoft.com/office/2006/metadata/properties"/>
+    <ds:schemaRef ds:uri="http://schemas.microsoft.com/office/infopath/2007/PartnerControls"/>
+  </ds:schemaRefs>
+</ds:datastoreItem>
+</file>
+
+<file path=customXml/itemProps3.xml><?xml version="1.0" encoding="utf-8"?>
 <ds:datastoreItem xmlns:ds="http://schemas.openxmlformats.org/officeDocument/2006/customXml" ds:itemID="{E45A5A9A-37CF-4492-BE8F-3716430C8151}">
   <ds:schemaRefs>
     <ds:schemaRef ds:uri="http://schemas.microsoft.com/office/2006/metadata/contentType"/>
@@ -12708,23 +12789,6 @@
 </ds:datastoreItem>
 </file>
 
-<file path=customXml/itemProps2.xml><?xml version="1.0" encoding="utf-8"?>
-<ds:datastoreItem xmlns:ds="http://schemas.openxmlformats.org/officeDocument/2006/customXml" ds:itemID="{49983FF3-6785-46FC-9FCA-9E1A720D9A9D}">
-  <ds:schemaRefs>
-    <ds:schemaRef ds:uri="http://schemas.microsoft.com/office/2006/metadata/properties"/>
-    <ds:schemaRef ds:uri="http://schemas.microsoft.com/office/infopath/2007/PartnerControls"/>
-  </ds:schemaRefs>
-</ds:datastoreItem>
-</file>
-
-<file path=customXml/itemProps3.xml><?xml version="1.0" encoding="utf-8"?>
-<ds:datastoreItem xmlns:ds="http://schemas.openxmlformats.org/officeDocument/2006/customXml" ds:itemID="{84B38832-31D6-4D5A-9801-7291D166BBC9}">
-  <ds:schemaRefs>
-    <ds:schemaRef ds:uri="http://schemas.microsoft.com/sharepoint/v3/contenttype/forms"/>
-  </ds:schemaRefs>
-</ds:datastoreItem>
-</file>
-
 <file path=customXml/itemProps4.xml><?xml version="1.0" encoding="utf-8"?>
 <ds:datastoreItem xmlns:ds="http://schemas.openxmlformats.org/officeDocument/2006/customXml" ds:itemID="{C6E1058D-D24D-430A-8355-3AAA81089CA0}">
   <ds:schemaRefs>

</xml_diff>